<commit_message>
dbms exp upto 6 complete
</commit_message>
<xml_diff>
--- a/DBMS/Lab 6/experiment 6.docx
+++ b/DBMS/Lab 6/experiment 6.docx
@@ -21,27 +21,7 @@
           <w:sz w:val="28"/>
           <w:szCs w:val="28"/>
         </w:rPr>
-        <w:t>Lab</w:t>
-      </w:r>
-      <w:r>
-        <w:rPr>
-          <w:rFonts w:ascii="Times New Roman" w:hAnsi="Times New Roman" w:cs="Times New Roman"/>
-          <w:b/>
-          <w:bCs/>
-          <w:sz w:val="28"/>
-          <w:szCs w:val="28"/>
-        </w:rPr>
-        <w:t xml:space="preserve"> - </w:t>
-      </w:r>
-      <w:r>
-        <w:rPr>
-          <w:rFonts w:ascii="Times New Roman" w:hAnsi="Times New Roman" w:cs="Times New Roman"/>
-          <w:b/>
-          <w:bCs/>
-          <w:sz w:val="28"/>
-          <w:szCs w:val="28"/>
-        </w:rPr>
-        <w:t>6</w:t>
+        <w:t>Lab - 6</w:t>
       </w:r>
     </w:p>
     <w:p>
@@ -139,7 +119,6 @@
           </w:tcPr>
           <w:p>
             <w:pPr>
-              <w:spacing w:after="0" w:line="240" w:lineRule="auto"/>
               <w:ind w:left="176"/>
             </w:pPr>
             <w:r>
@@ -166,7 +145,6 @@
           </w:p>
           <w:p>
             <w:pPr>
-              <w:spacing w:after="0" w:line="240" w:lineRule="auto"/>
               <w:ind w:left="176"/>
             </w:pPr>
             <w:r>
@@ -175,7 +153,6 @@
           </w:p>
           <w:p>
             <w:pPr>
-              <w:spacing w:after="0" w:line="240" w:lineRule="auto"/>
               <w:ind w:left="176"/>
             </w:pPr>
             <w:r>
@@ -184,7 +161,6 @@
           </w:p>
           <w:p>
             <w:pPr>
-              <w:spacing w:after="0" w:line="240" w:lineRule="auto"/>
               <w:ind w:left="176"/>
             </w:pPr>
             <w:r>
@@ -242,6 +218,9 @@
               <w:ind w:left="360"/>
             </w:pPr>
             <w:r>
+              <w:rPr>
+                <w:noProof/>
+              </w:rPr>
               <w:drawing>
                 <wp:inline distT="0" distB="0" distL="0" distR="0" wp14:anchorId="759A4AA4" wp14:editId="3B2E6539">
                   <wp:extent cx="2415749" cy="1516511"/>
@@ -308,15 +287,7 @@
           <w:sz w:val="24"/>
           <w:szCs w:val="24"/>
         </w:rPr>
-        <w:t>Write a query to display the name (first name and last name), salary, department id, job id for those employees who works in the same designation as the employee works whose id is 169</w:t>
-      </w:r>
-      <w:r>
-        <w:rPr>
-          <w:rFonts w:ascii="Times New Roman" w:hAnsi="Times New Roman" w:cs="Times New Roman"/>
-          <w:sz w:val="24"/>
-          <w:szCs w:val="24"/>
-        </w:rPr>
-        <w:t>.</w:t>
+        <w:t>Write a query to display the name (first name and last name), salary, department id, job id for those employees who works in the same designation as the employee works whose id is 169.</w:t>
       </w:r>
     </w:p>
     <w:p>
@@ -374,7 +345,6 @@
           </w:tcPr>
           <w:p>
             <w:pPr>
-              <w:spacing w:after="0" w:line="240" w:lineRule="auto"/>
               <w:ind w:left="679"/>
             </w:pPr>
             <w:r>
@@ -420,7 +390,6 @@
           </w:p>
           <w:p>
             <w:pPr>
-              <w:spacing w:after="0" w:line="240" w:lineRule="auto"/>
               <w:ind w:left="679"/>
             </w:pPr>
             <w:r>
@@ -445,7 +414,6 @@
           </w:p>
           <w:p>
             <w:pPr>
-              <w:spacing w:after="0" w:line="240" w:lineRule="auto"/>
               <w:ind w:left="34" w:firstLine="1070"/>
             </w:pPr>
             <w:r>
@@ -464,7 +432,6 @@
           </w:p>
           <w:p>
             <w:pPr>
-              <w:spacing w:after="0" w:line="240" w:lineRule="auto"/>
               <w:ind w:left="34" w:firstLine="1070"/>
             </w:pPr>
             <w:r>
@@ -482,10 +449,7 @@
               <w:t xml:space="preserve">       </w:t>
             </w:r>
             <w:r>
-              <w:t xml:space="preserve"> </w:t>
-            </w:r>
-            <w:r>
-              <w:t xml:space="preserve">WHERE </w:t>
+              <w:t xml:space="preserve"> WHERE </w:t>
             </w:r>
             <w:proofErr w:type="spellStart"/>
             <w:r>
@@ -529,6 +493,9 @@
           </w:tcPr>
           <w:p>
             <w:r>
+              <w:rPr>
+                <w:noProof/>
+              </w:rPr>
               <w:drawing>
                 <wp:inline distT="0" distB="0" distL="0" distR="0" wp14:anchorId="49DA8927" wp14:editId="5FCC6C5E">
                   <wp:extent cx="5486875" cy="2027096"/>
@@ -666,7 +633,6 @@
           <w:p>
             <w:pPr>
               <w:pStyle w:val="ListParagraph"/>
-              <w:spacing w:after="0" w:line="240" w:lineRule="auto"/>
               <w:ind w:right="-330"/>
               <w:rPr>
                 <w:rFonts w:cs="Times New Roman"/>
@@ -742,7 +708,6 @@
           <w:p>
             <w:pPr>
               <w:pStyle w:val="ListParagraph"/>
-              <w:spacing w:after="0" w:line="240" w:lineRule="auto"/>
               <w:ind w:right="-330"/>
               <w:rPr>
                 <w:rFonts w:cs="Times New Roman"/>
@@ -762,7 +727,6 @@
           <w:p>
             <w:pPr>
               <w:pStyle w:val="ListParagraph"/>
-              <w:spacing w:after="0" w:line="240" w:lineRule="auto"/>
               <w:ind w:right="-330"/>
               <w:rPr>
                 <w:rFonts w:cs="Times New Roman"/>
@@ -800,7 +764,6 @@
           <w:p>
             <w:pPr>
               <w:pStyle w:val="ListParagraph"/>
-              <w:spacing w:after="0" w:line="240" w:lineRule="auto"/>
               <w:ind w:right="-330"/>
               <w:rPr>
                 <w:rFonts w:cs="Times New Roman"/>
@@ -926,6 +889,7 @@
             <w:r>
               <w:rPr>
                 <w:rFonts w:ascii="Times New Roman" w:hAnsi="Times New Roman" w:cs="Times New Roman"/>
+                <w:noProof/>
                 <w:sz w:val="24"/>
                 <w:szCs w:val="24"/>
               </w:rPr>
@@ -1067,7 +1031,6 @@
           <w:p>
             <w:pPr>
               <w:pStyle w:val="ListParagraph"/>
-              <w:spacing w:after="0" w:line="240" w:lineRule="auto"/>
               <w:rPr>
                 <w:rFonts w:cs="Times New Roman"/>
                 <w:sz w:val="24"/>
@@ -1142,7 +1105,6 @@
           <w:p>
             <w:pPr>
               <w:pStyle w:val="ListParagraph"/>
-              <w:spacing w:after="0" w:line="240" w:lineRule="auto"/>
               <w:rPr>
                 <w:rFonts w:cs="Times New Roman"/>
                 <w:sz w:val="24"/>
@@ -1161,7 +1123,6 @@
           <w:p>
             <w:pPr>
               <w:pStyle w:val="ListParagraph"/>
-              <w:spacing w:after="0" w:line="240" w:lineRule="auto"/>
               <w:rPr>
                 <w:rFonts w:cs="Times New Roman"/>
                 <w:sz w:val="24"/>
@@ -1279,6 +1240,7 @@
             <w:r>
               <w:rPr>
                 <w:rFonts w:ascii="Times New Roman" w:hAnsi="Times New Roman" w:cs="Times New Roman"/>
+                <w:noProof/>
                 <w:sz w:val="24"/>
                 <w:szCs w:val="24"/>
               </w:rPr>
@@ -1348,8 +1310,10 @@
         </w:rPr>
         <w:sectPr>
           <w:headerReference w:type="default" r:id="rId11"/>
+          <w:footerReference w:type="default" r:id="rId12"/>
           <w:pgSz w:w="11906" w:h="16838"/>
           <w:pgMar w:top="1440" w:right="1440" w:bottom="1440" w:left="1440" w:header="708" w:footer="708" w:gutter="0"/>
+          <w:pgNumType w:start="13"/>
           <w:cols w:space="708"/>
           <w:docGrid w:linePitch="360"/>
         </w:sectPr>
@@ -1415,7 +1379,6 @@
           <w:p>
             <w:pPr>
               <w:pStyle w:val="ListParagraph"/>
-              <w:spacing w:after="0" w:line="240" w:lineRule="auto"/>
               <w:rPr>
                 <w:rFonts w:cs="Times New Roman"/>
                 <w:sz w:val="24"/>
@@ -1498,7 +1461,6 @@
           <w:p>
             <w:pPr>
               <w:pStyle w:val="ListParagraph"/>
-              <w:spacing w:after="0" w:line="240" w:lineRule="auto"/>
               <w:rPr>
                 <w:rFonts w:cs="Times New Roman"/>
                 <w:sz w:val="24"/>
@@ -1517,7 +1479,6 @@
           <w:p>
             <w:pPr>
               <w:pStyle w:val="ListParagraph"/>
-              <w:spacing w:after="0" w:line="240" w:lineRule="auto"/>
               <w:rPr>
                 <w:rFonts w:cs="Times New Roman"/>
                 <w:sz w:val="24"/>
@@ -1564,7 +1525,6 @@
           <w:p>
             <w:pPr>
               <w:pStyle w:val="ListParagraph"/>
-              <w:spacing w:after="0" w:line="240" w:lineRule="auto"/>
               <w:rPr>
                 <w:rFonts w:cs="Times New Roman"/>
                 <w:sz w:val="24"/>
@@ -1673,6 +1633,7 @@
             <w:r>
               <w:rPr>
                 <w:rFonts w:ascii="Times New Roman" w:hAnsi="Times New Roman" w:cs="Times New Roman"/>
+                <w:noProof/>
                 <w:sz w:val="24"/>
                 <w:szCs w:val="24"/>
               </w:rPr>
@@ -1692,7 +1653,7 @@
                           <pic:cNvPicPr/>
                         </pic:nvPicPr>
                         <pic:blipFill>
-                          <a:blip r:embed="rId12"/>
+                          <a:blip r:embed="rId13"/>
                           <a:stretch>
                             <a:fillRect/>
                           </a:stretch>
@@ -1824,7 +1785,6 @@
           <w:p>
             <w:pPr>
               <w:pStyle w:val="ListParagraph"/>
-              <w:spacing w:after="0" w:line="240" w:lineRule="auto"/>
               <w:ind w:left="104"/>
               <w:rPr>
                 <w:rFonts w:cs="Times New Roman"/>
@@ -1918,7 +1878,6 @@
           <w:p>
             <w:pPr>
               <w:pStyle w:val="ListParagraph"/>
-              <w:spacing w:after="0" w:line="240" w:lineRule="auto"/>
               <w:ind w:left="104"/>
               <w:rPr>
                 <w:rFonts w:cs="Times New Roman"/>
@@ -1938,7 +1897,6 @@
           <w:p>
             <w:pPr>
               <w:pStyle w:val="ListParagraph"/>
-              <w:spacing w:after="0" w:line="240" w:lineRule="auto"/>
               <w:ind w:left="104"/>
               <w:rPr>
                 <w:rFonts w:cs="Times New Roman"/>
@@ -2033,7 +1991,6 @@
           <w:p>
             <w:pPr>
               <w:pStyle w:val="ListParagraph"/>
-              <w:spacing w:after="0" w:line="240" w:lineRule="auto"/>
               <w:ind w:left="1417"/>
               <w:rPr>
                 <w:rFonts w:cs="Times New Roman"/>
@@ -2107,7 +2064,6 @@
           <w:p>
             <w:pPr>
               <w:pStyle w:val="ListParagraph"/>
-              <w:spacing w:after="0" w:line="240" w:lineRule="auto"/>
               <w:ind w:left="1417"/>
               <w:rPr>
                 <w:rFonts w:cs="Times New Roman"/>
@@ -2218,6 +2174,7 @@
             <w:r>
               <w:rPr>
                 <w:rFonts w:ascii="Times New Roman" w:hAnsi="Times New Roman" w:cs="Times New Roman"/>
+                <w:noProof/>
                 <w:sz w:val="24"/>
                 <w:szCs w:val="24"/>
               </w:rPr>
@@ -2237,7 +2194,7 @@
                           <pic:cNvPicPr/>
                         </pic:nvPicPr>
                         <pic:blipFill>
-                          <a:blip r:embed="rId13"/>
+                          <a:blip r:embed="rId14"/>
                           <a:stretch>
                             <a:fillRect/>
                           </a:stretch>
@@ -2369,7 +2326,6 @@
           <w:p>
             <w:pPr>
               <w:pStyle w:val="ListParagraph"/>
-              <w:spacing w:after="0" w:line="240" w:lineRule="auto"/>
               <w:ind w:left="210" w:hanging="210"/>
               <w:rPr>
                 <w:rFonts w:cs="Times New Roman"/>
@@ -2389,7 +2345,6 @@
           <w:p>
             <w:pPr>
               <w:pStyle w:val="ListParagraph"/>
-              <w:spacing w:after="0" w:line="240" w:lineRule="auto"/>
               <w:ind w:left="210" w:hanging="210"/>
               <w:rPr>
                 <w:rFonts w:cs="Times New Roman"/>
@@ -2476,6 +2431,7 @@
             <w:r>
               <w:rPr>
                 <w:rFonts w:ascii="Times New Roman" w:hAnsi="Times New Roman" w:cs="Times New Roman"/>
+                <w:noProof/>
                 <w:sz w:val="24"/>
                 <w:szCs w:val="24"/>
               </w:rPr>
@@ -2495,7 +2451,7 @@
                           <pic:cNvPicPr/>
                         </pic:nvPicPr>
                         <pic:blipFill rotWithShape="1">
-                          <a:blip r:embed="rId14"/>
+                          <a:blip r:embed="rId15"/>
                           <a:srcRect b="51020"/>
                           <a:stretch/>
                         </pic:blipFill>
@@ -2546,15 +2502,7 @@
           <w:sz w:val="24"/>
           <w:szCs w:val="24"/>
         </w:rPr>
-        <w:t>Display all the information of an employee whose id is any of the number 134, 159 and 183</w:t>
-      </w:r>
-      <w:r>
-        <w:rPr>
-          <w:rFonts w:ascii="Times New Roman" w:hAnsi="Times New Roman" w:cs="Times New Roman"/>
-          <w:sz w:val="24"/>
-          <w:szCs w:val="24"/>
-        </w:rPr>
-        <w:t>.</w:t>
+        <w:t>Display all the information of an employee whose id is any of the number 134, 159 and 183.</w:t>
       </w:r>
     </w:p>
     <w:p>
@@ -2616,7 +2564,6 @@
           <w:p>
             <w:pPr>
               <w:pStyle w:val="ListParagraph"/>
-              <w:spacing w:after="0" w:line="240" w:lineRule="auto"/>
               <w:ind w:left="210" w:hanging="210"/>
               <w:rPr>
                 <w:rFonts w:cs="Times New Roman"/>
@@ -2636,7 +2583,6 @@
           <w:p>
             <w:pPr>
               <w:pStyle w:val="ListParagraph"/>
-              <w:spacing w:after="0" w:line="240" w:lineRule="auto"/>
               <w:ind w:left="210" w:hanging="210"/>
               <w:rPr>
                 <w:rFonts w:cs="Times New Roman"/>
@@ -2723,6 +2669,7 @@
             <w:r>
               <w:rPr>
                 <w:rFonts w:ascii="Times New Roman" w:hAnsi="Times New Roman" w:cs="Times New Roman"/>
+                <w:noProof/>
                 <w:sz w:val="24"/>
                 <w:szCs w:val="24"/>
               </w:rPr>
@@ -2742,7 +2689,7 @@
                           <pic:cNvPicPr/>
                         </pic:nvPicPr>
                         <pic:blipFill>
-                          <a:blip r:embed="rId15"/>
+                          <a:blip r:embed="rId16"/>
                           <a:stretch>
                             <a:fillRect/>
                           </a:stretch>
@@ -2864,7 +2811,6 @@
           <w:p>
             <w:pPr>
               <w:pStyle w:val="ListParagraph"/>
-              <w:spacing w:after="0" w:line="240" w:lineRule="auto"/>
               <w:ind w:left="210" w:hanging="210"/>
               <w:rPr>
                 <w:rFonts w:cs="Times New Roman"/>
@@ -2884,7 +2830,6 @@
           <w:p>
             <w:pPr>
               <w:pStyle w:val="ListParagraph"/>
-              <w:spacing w:after="0" w:line="240" w:lineRule="auto"/>
               <w:ind w:left="210" w:hanging="210"/>
               <w:rPr>
                 <w:rFonts w:cs="Times New Roman"/>
@@ -2953,6 +2898,7 @@
             <w:r>
               <w:rPr>
                 <w:rFonts w:ascii="Times New Roman" w:hAnsi="Times New Roman" w:cs="Times New Roman"/>
+                <w:noProof/>
                 <w:sz w:val="24"/>
                 <w:szCs w:val="24"/>
               </w:rPr>
@@ -2972,7 +2918,7 @@
                           <pic:cNvPicPr/>
                         </pic:nvPicPr>
                         <pic:blipFill>
-                          <a:blip r:embed="rId16"/>
+                          <a:blip r:embed="rId17"/>
                           <a:stretch>
                             <a:fillRect/>
                           </a:stretch>
@@ -3102,7 +3048,6 @@
           <w:p>
             <w:pPr>
               <w:pStyle w:val="ListParagraph"/>
-              <w:spacing w:after="0" w:line="240" w:lineRule="auto"/>
               <w:ind w:left="210" w:hanging="210"/>
               <w:rPr>
                 <w:rFonts w:cs="Times New Roman"/>
@@ -3122,7 +3067,6 @@
           <w:p>
             <w:pPr>
               <w:pStyle w:val="ListParagraph"/>
-              <w:spacing w:after="0" w:line="240" w:lineRule="auto"/>
               <w:ind w:left="210" w:hanging="210"/>
               <w:rPr>
                 <w:rFonts w:cs="Times New Roman"/>
@@ -3142,7 +3086,6 @@
           <w:p>
             <w:pPr>
               <w:pStyle w:val="ListParagraph"/>
-              <w:spacing w:after="0" w:line="240" w:lineRule="auto"/>
               <w:ind w:left="210" w:hanging="210"/>
               <w:rPr>
                 <w:rFonts w:cs="Times New Roman"/>
@@ -3256,6 +3199,7 @@
             <w:r>
               <w:rPr>
                 <w:rFonts w:ascii="Times New Roman" w:hAnsi="Times New Roman" w:cs="Times New Roman"/>
+                <w:noProof/>
                 <w:sz w:val="24"/>
                 <w:szCs w:val="24"/>
               </w:rPr>
@@ -3275,7 +3219,7 @@
                           <pic:cNvPicPr/>
                         </pic:nvPicPr>
                         <pic:blipFill>
-                          <a:blip r:embed="rId17"/>
+                          <a:blip r:embed="rId18"/>
                           <a:stretch>
                             <a:fillRect/>
                           </a:stretch>
@@ -3341,6 +3285,60 @@
     </w:p>
   </w:endnote>
 </w:endnotes>
+</file>
+
+<file path=word/footer1.xml><?xml version="1.0" encoding="utf-8"?>
+<w:ftr xmlns:wpc="http://schemas.microsoft.com/office/word/2010/wordprocessingCanvas" xmlns:cx="http://schemas.microsoft.com/office/drawing/2014/chartex" xmlns:cx1="http://schemas.microsoft.com/office/drawing/2015/9/8/chartex" xmlns:cx2="http://schemas.microsoft.com/office/drawing/2015/10/21/chartex" xmlns:cx3="http://schemas.microsoft.com/office/drawing/2016/5/9/chartex" xmlns:cx4="http://schemas.microsoft.com/office/drawing/2016/5/10/chartex" xmlns:cx5="http://schemas.microsoft.com/office/drawing/2016/5/11/chartex" xmlns:cx6="http://schemas.microsoft.com/office/drawing/2016/5/12/chartex" xmlns:cx7="http://schemas.microsoft.com/office/drawing/2016/5/13/chartex" xmlns:cx8="http://schemas.microsoft.com/office/drawing/2016/5/14/chartex" xmlns:mc="http://schemas.openxmlformats.org/markup-compatibility/2006" xmlns:aink="http://schemas.microsoft.com/office/drawing/2016/ink" xmlns:am3d="http://schemas.microsoft.com/office/drawing/2017/model3d" xmlns:o="urn:schemas-microsoft-com:office:office" xmlns:oel="http://schemas.microsoft.com/office/2019/extlst" xmlns:r="http://schemas.openxmlformats.org/officeDocument/2006/relationships" xmlns:m="http://schemas.openxmlformats.org/officeDocument/2006/math" xmlns:v="urn:schemas-microsoft-com:vml" xmlns:wp14="http://schemas.microsoft.com/office/word/2010/wordprocessingDrawing" xmlns:wp="http://schemas.openxmlformats.org/drawingml/2006/wordprocessingDrawing" xmlns:w10="urn:schemas-microsoft-com:office:word" xmlns:w="http://schemas.openxmlformats.org/wordprocessingml/2006/main" xmlns:w14="http://schemas.microsoft.com/office/word/2010/wordml" xmlns:w15="http://schemas.microsoft.com/office/word/2012/wordml" xmlns:w16cex="http://schemas.microsoft.com/office/word/2018/wordml/cex" xmlns:w16cid="http://schemas.microsoft.com/office/word/2016/wordml/cid" xmlns:w16="http://schemas.microsoft.com/office/word/2018/wordml" xmlns:w16sdtdh="http://schemas.microsoft.com/office/word/2020/wordml/sdtdatahash" xmlns:w16se="http://schemas.microsoft.com/office/word/2015/wordml/symex" xmlns:wpg="http://schemas.microsoft.com/office/word/2010/wordprocessingGroup" xmlns:wpi="http://schemas.microsoft.com/office/word/2010/wordprocessingInk" xmlns:wne="http://schemas.microsoft.com/office/word/2006/wordml" xmlns:wps="http://schemas.microsoft.com/office/word/2010/wordprocessingShape" mc:Ignorable="w14 w15 w16se w16cid w16 w16cex w16sdtdh wp14">
+  <w:sdt>
+    <w:sdtPr>
+      <w:id w:val="-89622013"/>
+      <w:docPartObj>
+        <w:docPartGallery w:val="Page Numbers (Bottom of Page)"/>
+        <w:docPartUnique/>
+      </w:docPartObj>
+    </w:sdtPr>
+    <w:sdtContent>
+      <w:p>
+        <w:pPr>
+          <w:pStyle w:val="Footer"/>
+          <w:jc w:val="center"/>
+        </w:pPr>
+        <w:r>
+          <w:t>[</w:t>
+        </w:r>
+        <w:r>
+          <w:fldChar w:fldCharType="begin"/>
+        </w:r>
+        <w:r>
+          <w:instrText xml:space="preserve"> PAGE   \* MERGEFORMAT </w:instrText>
+        </w:r>
+        <w:r>
+          <w:fldChar w:fldCharType="separate"/>
+        </w:r>
+        <w:r>
+          <w:rPr>
+            <w:noProof/>
+          </w:rPr>
+          <w:t>2</w:t>
+        </w:r>
+        <w:r>
+          <w:rPr>
+            <w:noProof/>
+          </w:rPr>
+          <w:fldChar w:fldCharType="end"/>
+        </w:r>
+        <w:r>
+          <w:t>]</w:t>
+        </w:r>
+      </w:p>
+    </w:sdtContent>
+  </w:sdt>
+  <w:p>
+    <w:pPr>
+      <w:pStyle w:val="Footer"/>
+    </w:pPr>
+  </w:p>
+</w:ftr>
 </file>
 
 <file path=word/footnotes.xml><?xml version="1.0" encoding="utf-8"?>

</xml_diff>